<commit_message>
atualização documentos para apresentação dos resultados
</commit_message>
<xml_diff>
--- a/Projeto-AjudeMais/002-Acompanhamento/Iteracao-01/DRI - Documento de Retrospectiva de Iteração-IT01.docx
+++ b/Projeto-AjudeMais/002-Acompanhamento/Iteracao-01/DRI - Documento de Retrospectiva de Iteração-IT01.docx
@@ -228,7 +228,28 @@
           <w:sz w:val="24"/>
           <w:szCs w:val="24"/>
         </w:rPr>
-        <w:t>11</w:t>
+        <w:t>11/04/2017</w:t>
+      </w:r>
+    </w:p>
+    <w:p>
+      <w:pPr>
+        <w:pStyle w:val="Normal"/>
+        <w:widowControl w:val="false"/>
+        <w:spacing w:lineRule="auto" w:line="360" w:before="0" w:after="0"/>
+        <w:jc w:val="center"/>
+        <w:rPr>
+          <w:rFonts w:ascii="Arimo" w:hAnsi="Arimo" w:cs="Arimo"/>
+        </w:rPr>
+      </w:pPr>
+      <w:r>
+        <w:rPr>
+          <w:rFonts w:eastAsia="Arimo,Arial Narrow" w:cs="Arimo,Arial Narrow" w:ascii="Arimo,Arial Narrow" w:hAnsi="Arimo,Arial Narrow"/>
+          <w:b/>
+          <w:bCs/>
+          <w:sz w:val="24"/>
+          <w:szCs w:val="24"/>
+        </w:rPr>
+        <w:t xml:space="preserve">AUTOR: </w:t>
       </w:r>
       <w:r>
         <w:rPr>
@@ -238,7 +259,7 @@
           <w:sz w:val="24"/>
           <w:szCs w:val="24"/>
         </w:rPr>
-        <w:t>/04/2017</w:t>
+        <w:t>Franck Aragão</w:t>
       </w:r>
     </w:p>
     <w:p>
@@ -345,7 +366,7 @@
         <w:tblStyle w:val="13"/>
         <w:tblW w:w="8580" w:type="dxa"/>
         <w:jc w:val="left"/>
-        <w:tblInd w:w="-28" w:type="dxa"/>
+        <w:tblInd w:w="-46" w:type="dxa"/>
         <w:tblBorders>
           <w:top w:val="single" w:sz="8" w:space="0" w:color="000001"/>
           <w:left w:val="single" w:sz="8" w:space="0" w:color="000001"/>
@@ -356,7 +377,7 @@
         </w:tblBorders>
         <w:tblCellMar>
           <w:top w:w="100" w:type="dxa"/>
-          <w:left w:w="80" w:type="dxa"/>
+          <w:left w:w="60" w:type="dxa"/>
           <w:bottom w:w="100" w:type="dxa"/>
           <w:right w:w="100" w:type="dxa"/>
         </w:tblCellMar>
@@ -383,7 +404,7 @@
             </w:tcBorders>
             <w:shd w:color="auto" w:fill="EFEFEF" w:val="clear"/>
             <w:tcMar>
-              <w:left w:w="80" w:type="dxa"/>
+              <w:left w:w="60" w:type="dxa"/>
             </w:tcMar>
           </w:tcPr>
           <w:p>
@@ -425,7 +446,7 @@
             </w:tcBorders>
             <w:shd w:color="auto" w:fill="EFEFEF" w:val="clear"/>
             <w:tcMar>
-              <w:left w:w="80" w:type="dxa"/>
+              <w:left w:w="60" w:type="dxa"/>
             </w:tcMar>
           </w:tcPr>
           <w:p>
@@ -467,7 +488,7 @@
             </w:tcBorders>
             <w:shd w:color="auto" w:fill="auto" w:val="clear"/>
             <w:tcMar>
-              <w:left w:w="80" w:type="dxa"/>
+              <w:left w:w="60" w:type="dxa"/>
             </w:tcMar>
           </w:tcPr>
           <w:p>
@@ -486,7 +507,46 @@
             <w:r>
               <w:rPr>
                 <w:rFonts w:cs="Arimo" w:ascii="Arimo" w:hAnsi="Arimo"/>
-              </w:rPr>
+                <w:b/>
+                <w:bCs/>
+              </w:rPr>
+              <w:t>Elson</w:t>
+            </w:r>
+            <w:r>
+              <w:rPr>
+                <w:rFonts w:cs="Arimo" w:ascii="Arimo" w:hAnsi="Arimo"/>
+              </w:rPr>
+              <w:t>:</w:t>
+            </w:r>
+          </w:p>
+          <w:p>
+            <w:pPr>
+              <w:pStyle w:val="ListParagraph"/>
+              <w:widowControl w:val="false"/>
+              <w:numPr>
+                <w:ilvl w:val="0"/>
+                <w:numId w:val="0"/>
+              </w:numPr>
+              <w:spacing w:lineRule="auto" w:line="240" w:before="0" w:after="0"/>
+              <w:ind w:left="0" w:right="0" w:hanging="0"/>
+              <w:jc w:val="left"/>
+              <w:rPr/>
+            </w:pPr>
+            <w:r>
+              <w:rPr>
+                <w:rFonts w:cs="Arimo" w:ascii="Arimo" w:hAnsi="Arimo"/>
+                <w:sz w:val="20"/>
+                <w:szCs w:val="20"/>
+              </w:rPr>
+              <w:t>“</w:t>
+            </w:r>
+            <w:r>
+              <w:rPr>
+                <w:rFonts w:cs="Arimo" w:ascii="Arimo" w:hAnsi="Arimo"/>
+                <w:sz w:val="20"/>
+                <w:szCs w:val="20"/>
+              </w:rPr>
+              <w:t>Mesmo com as dificuldades de comunicação, a iteração teve seu objetivo realizado.”</w:t>
             </w:r>
           </w:p>
           <w:p>
@@ -505,26 +565,188 @@
             <w:r>
               <w:rPr>
                 <w:rFonts w:cs="Arimo" w:ascii="Arimo" w:hAnsi="Arimo"/>
-              </w:rPr>
-            </w:r>
-          </w:p>
-          <w:p>
-            <w:pPr>
-              <w:pStyle w:val="Normal"/>
+                <w:b/>
+                <w:bCs/>
+              </w:rPr>
+              <w:t>Ana</w:t>
+            </w:r>
+            <w:r>
+              <w:rPr>
+                <w:rFonts w:cs="Arimo" w:ascii="Arimo" w:hAnsi="Arimo"/>
+              </w:rPr>
+              <w:t>:</w:t>
+            </w:r>
+          </w:p>
+          <w:p>
+            <w:pPr>
+              <w:pStyle w:val="ListParagraph"/>
+              <w:widowControl w:val="false"/>
+              <w:numPr>
+                <w:ilvl w:val="0"/>
+                <w:numId w:val="0"/>
+              </w:numPr>
+              <w:spacing w:lineRule="auto" w:line="240" w:before="0" w:after="0"/>
+              <w:ind w:left="0" w:right="0" w:hanging="0"/>
+              <w:jc w:val="left"/>
+              <w:rPr/>
+            </w:pPr>
+            <w:r>
+              <w:rPr>
+                <w:rFonts w:cs="Arimo" w:ascii="Arimo" w:hAnsi="Arimo"/>
+                <w:sz w:val="20"/>
+                <w:szCs w:val="20"/>
+              </w:rPr>
+              <w:t xml:space="preserve">“ </w:t>
+            </w:r>
+            <w:r>
+              <w:rPr>
+                <w:rFonts w:cs="Arimo" w:ascii="Arimo" w:hAnsi="Arimo"/>
+                <w:sz w:val="20"/>
+                <w:szCs w:val="20"/>
+              </w:rPr>
+              <w:t>Conseguir entregar todos os itens de backlog estimados.</w:t>
+            </w:r>
+            <w:r>
+              <w:rPr>
+                <w:rFonts w:cs="Arimo" w:ascii="Arimo" w:hAnsi="Arimo"/>
+                <w:sz w:val="20"/>
+                <w:szCs w:val="20"/>
+              </w:rPr>
+              <w:t>”</w:t>
+            </w:r>
+          </w:p>
+          <w:p>
+            <w:pPr>
+              <w:pStyle w:val="ListParagraph"/>
+              <w:widowControl w:val="false"/>
+              <w:numPr>
+                <w:ilvl w:val="0"/>
+                <w:numId w:val="0"/>
+              </w:numPr>
+              <w:spacing w:lineRule="auto" w:line="240" w:before="0" w:after="0"/>
+              <w:ind w:left="0" w:right="0" w:hanging="0"/>
+              <w:jc w:val="left"/>
+              <w:rPr/>
+            </w:pPr>
+            <w:r>
+              <w:rPr>
+                <w:rFonts w:cs="Arimo" w:ascii="Arimo" w:hAnsi="Arimo"/>
+                <w:b/>
+                <w:bCs/>
+              </w:rPr>
+              <w:t>Rafael</w:t>
+            </w:r>
+            <w:r>
+              <w:rPr>
+                <w:rFonts w:cs="Arimo" w:ascii="Arimo" w:hAnsi="Arimo"/>
+              </w:rPr>
+              <w:t>:</w:t>
+            </w:r>
+          </w:p>
+          <w:p>
+            <w:pPr>
+              <w:pStyle w:val="ListParagraph"/>
+              <w:widowControl w:val="false"/>
+              <w:numPr>
+                <w:ilvl w:val="0"/>
+                <w:numId w:val="0"/>
+              </w:numPr>
+              <w:spacing w:lineRule="auto" w:line="240" w:before="0" w:after="0"/>
+              <w:ind w:left="0" w:right="0" w:hanging="0"/>
+              <w:jc w:val="left"/>
+              <w:rPr/>
+            </w:pPr>
+            <w:r>
+              <w:rPr>
+                <w:rFonts w:cs="Arimo" w:ascii="Arimo" w:hAnsi="Arimo"/>
+                <w:sz w:val="20"/>
+                <w:szCs w:val="20"/>
+              </w:rPr>
+              <w:t xml:space="preserve">“ </w:t>
+            </w:r>
+            <w:r>
+              <w:rPr>
+                <w:rFonts w:cs="Arimo" w:ascii="Arimo" w:hAnsi="Arimo"/>
+                <w:sz w:val="20"/>
+                <w:szCs w:val="20"/>
+              </w:rPr>
+              <w:t>Entrega do itens planejados</w:t>
+            </w:r>
+            <w:r>
+              <w:rPr>
+                <w:rFonts w:cs="Arimo" w:ascii="Arimo" w:hAnsi="Arimo"/>
+                <w:sz w:val="20"/>
+                <w:szCs w:val="20"/>
+              </w:rPr>
+              <w:t>”</w:t>
+            </w:r>
+          </w:p>
+          <w:p>
+            <w:pPr>
+              <w:pStyle w:val="ListParagraph"/>
+              <w:widowControl w:val="false"/>
+              <w:numPr>
+                <w:ilvl w:val="0"/>
+                <w:numId w:val="0"/>
+              </w:numPr>
+              <w:spacing w:lineRule="auto" w:line="240" w:before="0" w:after="0"/>
+              <w:ind w:left="0" w:right="0" w:hanging="0"/>
+              <w:jc w:val="left"/>
+              <w:rPr/>
+            </w:pPr>
+            <w:r>
+              <w:rPr>
+                <w:rFonts w:cs="Arimo" w:ascii="Arimo" w:hAnsi="Arimo"/>
+                <w:b/>
+                <w:bCs/>
+              </w:rPr>
+              <w:t>Franck</w:t>
+            </w:r>
+            <w:r>
+              <w:rPr>
+                <w:rFonts w:cs="Arimo" w:ascii="Arimo" w:hAnsi="Arimo"/>
+              </w:rPr>
+              <w:t>:</w:t>
+            </w:r>
+          </w:p>
+          <w:p>
+            <w:pPr>
+              <w:pStyle w:val="ListParagraph"/>
               <w:keepNext/>
               <w:keepLines w:val="false"/>
               <w:widowControl w:val="false"/>
-              <w:spacing w:lineRule="auto" w:line="240" w:before="0" w:after="0"/>
-              <w:ind w:left="0" w:right="0" w:hanging="0"/>
-              <w:jc w:val="left"/>
-              <w:rPr>
-                <w:rFonts w:ascii="Arimo" w:hAnsi="Arimo" w:cs="Arimo"/>
-              </w:rPr>
-            </w:pPr>
-            <w:r>
-              <w:rPr>
-                <w:rFonts w:cs="Arimo" w:ascii="Arimo" w:hAnsi="Arimo"/>
-              </w:rPr>
+              <w:numPr>
+                <w:ilvl w:val="0"/>
+                <w:numId w:val="0"/>
+              </w:numPr>
+              <w:spacing w:lineRule="auto" w:line="240" w:before="0" w:after="0"/>
+              <w:ind w:left="0" w:right="0" w:hanging="0"/>
+              <w:jc w:val="left"/>
+              <w:rPr/>
+            </w:pPr>
+            <w:r>
+              <w:rPr>
+                <w:rFonts w:cs="Arimo" w:ascii="Arimo" w:hAnsi="Arimo"/>
+                <w:sz w:val="20"/>
+                <w:szCs w:val="20"/>
+              </w:rPr>
+              <w:t xml:space="preserve">“ </w:t>
+            </w:r>
+            <w:r>
+              <w:rPr>
+                <w:rFonts w:cs="Arimo" w:ascii="Arimo" w:hAnsi="Arimo"/>
+                <w:sz w:val="20"/>
+                <w:szCs w:val="20"/>
+              </w:rPr>
+              <w:t>Entrega do itens planejados</w:t>
+            </w:r>
+            <w:r>
+              <w:rPr>
+                <w:rFonts w:cs="Arimo" w:ascii="Arimo" w:hAnsi="Arimo"/>
+                <w:sz w:val="20"/>
+                <w:szCs w:val="20"/>
+              </w:rPr>
+              <w:t>”</w:t>
             </w:r>
           </w:p>
         </w:tc>
@@ -547,10 +769,10 @@
     </w:p>
     <w:tbl>
       <w:tblPr>
-        <w:tblStyle w:val="14"/>
-        <w:tblW w:w="8595" w:type="dxa"/>
+        <w:tblStyle w:val="13"/>
+        <w:tblW w:w="8580" w:type="dxa"/>
         <w:jc w:val="left"/>
-        <w:tblInd w:w="-28" w:type="dxa"/>
+        <w:tblInd w:w="-46" w:type="dxa"/>
         <w:tblBorders>
           <w:top w:val="single" w:sz="8" w:space="0" w:color="000001"/>
           <w:left w:val="single" w:sz="8" w:space="0" w:color="000001"/>
@@ -561,14 +783,14 @@
         </w:tblBorders>
         <w:tblCellMar>
           <w:top w:w="100" w:type="dxa"/>
-          <w:left w:w="80" w:type="dxa"/>
+          <w:left w:w="60" w:type="dxa"/>
           <w:bottom w:w="100" w:type="dxa"/>
           <w:right w:w="100" w:type="dxa"/>
         </w:tblCellMar>
       </w:tblPr>
       <w:tblGrid>
         <w:gridCol w:w="734"/>
-        <w:gridCol w:w="7860"/>
+        <w:gridCol w:w="7845"/>
       </w:tblGrid>
       <w:tr>
         <w:trPr>
@@ -586,20 +808,21 @@
               <w:insideH w:val="single" w:sz="8" w:space="0" w:color="000001"/>
               <w:insideV w:val="single" w:sz="8" w:space="0" w:color="000001"/>
             </w:tcBorders>
-            <w:shd w:color="auto" w:fill="F3F3F3" w:val="clear"/>
+            <w:shd w:color="auto" w:fill="EFEFEF" w:val="clear"/>
             <w:tcMar>
-              <w:left w:w="80" w:type="dxa"/>
+              <w:left w:w="60" w:type="dxa"/>
             </w:tcMar>
           </w:tcPr>
           <w:p>
             <w:pPr>
               <w:pStyle w:val="Normal"/>
-              <w:widowControl w:val="false"/>
-              <w:spacing w:lineRule="auto" w:line="240" w:before="0" w:after="0"/>
+              <w:keepNext/>
+              <w:keepLines w:val="false"/>
+              <w:widowControl w:val="false"/>
+              <w:spacing w:lineRule="auto" w:line="240" w:before="0" w:after="0"/>
+              <w:ind w:left="0" w:right="0" w:hanging="0"/>
               <w:jc w:val="center"/>
-              <w:rPr>
-                <w:rFonts w:ascii="Arimo" w:hAnsi="Arimo" w:eastAsia="Arimo" w:cs="Arimo"/>
-              </w:rPr>
+              <w:rPr/>
             </w:pPr>
             <w:r>
               <w:rPr>
@@ -615,7 +838,7 @@
         </w:tc>
         <w:tc>
           <w:tcPr>
-            <w:tcW w:w="7860" w:type="dxa"/>
+            <w:tcW w:w="7845" w:type="dxa"/>
             <w:cnfStyle w:val="000000000000" w:firstRow="0" w:lastRow="0" w:firstColumn="0" w:lastColumn="0" w:oddVBand="0" w:evenVBand="0" w:oddHBand="0" w:evenHBand="0" w:firstRowFirstColumn="0" w:firstRowLastColumn="0" w:lastRowFirstColumn="0" w:lastRowLastColumn="0"/>
             <w:tcBorders>
               <w:top w:val="single" w:sz="8" w:space="0" w:color="000001"/>
@@ -625,9 +848,9 @@
               <w:insideH w:val="single" w:sz="8" w:space="0" w:color="000001"/>
               <w:insideV w:val="single" w:sz="8" w:space="0" w:color="000001"/>
             </w:tcBorders>
-            <w:shd w:color="auto" w:fill="F3F3F3" w:val="clear"/>
+            <w:shd w:color="auto" w:fill="EFEFEF" w:val="clear"/>
             <w:tcMar>
-              <w:left w:w="80" w:type="dxa"/>
+              <w:left w:w="60" w:type="dxa"/>
             </w:tcMar>
           </w:tcPr>
           <w:p>
@@ -635,9 +858,7 @@
               <w:pStyle w:val="Normal"/>
               <w:spacing w:before="0" w:after="0"/>
               <w:jc w:val="both"/>
-              <w:rPr>
-                <w:rFonts w:ascii="Arimo" w:hAnsi="Arimo" w:eastAsia="Arimo" w:cs="Arimo"/>
-              </w:rPr>
+              <w:rPr/>
             </w:pPr>
             <w:r>
               <w:rPr>
@@ -656,7 +877,7 @@
         </w:trPr>
         <w:tc>
           <w:tcPr>
-            <w:tcW w:w="8594" w:type="dxa"/>
+            <w:tcW w:w="8579" w:type="dxa"/>
             <w:gridSpan w:val="2"/>
             <w:cnfStyle w:val="001000000000" w:firstRow="0" w:lastRow="0" w:firstColumn="1" w:lastColumn="0" w:oddVBand="0" w:evenVBand="0" w:oddHBand="0" w:evenHBand="0" w:firstRowFirstColumn="0" w:firstRowLastColumn="0" w:lastRowFirstColumn="0" w:lastRowLastColumn="0"/>
             <w:tcBorders>
@@ -669,14 +890,18 @@
             </w:tcBorders>
             <w:shd w:color="auto" w:fill="auto" w:val="clear"/>
             <w:tcMar>
-              <w:left w:w="80" w:type="dxa"/>
+              <w:left w:w="60" w:type="dxa"/>
             </w:tcMar>
           </w:tcPr>
           <w:p>
             <w:pPr>
               <w:pStyle w:val="Normal"/>
-              <w:widowControl w:val="false"/>
-              <w:spacing w:lineRule="auto" w:line="240" w:before="0" w:after="0"/>
+              <w:keepNext/>
+              <w:keepLines w:val="false"/>
+              <w:widowControl w:val="false"/>
+              <w:spacing w:lineRule="auto" w:line="240" w:before="0" w:after="0"/>
+              <w:ind w:left="0" w:right="0" w:hanging="0"/>
+              <w:jc w:val="left"/>
               <w:rPr>
                 <w:rFonts w:ascii="Arimo" w:hAnsi="Arimo" w:cs="Arimo"/>
               </w:rPr>
@@ -684,14 +909,57 @@
             <w:r>
               <w:rPr>
                 <w:rFonts w:cs="Arimo" w:ascii="Arimo" w:hAnsi="Arimo"/>
-              </w:rPr>
+                <w:b/>
+                <w:bCs/>
+              </w:rPr>
+              <w:t>Elson</w:t>
+            </w:r>
+            <w:r>
+              <w:rPr>
+                <w:rFonts w:cs="Arimo" w:ascii="Arimo" w:hAnsi="Arimo"/>
+              </w:rPr>
+              <w:t>:</w:t>
+            </w:r>
+          </w:p>
+          <w:p>
+            <w:pPr>
+              <w:pStyle w:val="ListParagraph"/>
+              <w:widowControl w:val="false"/>
+              <w:numPr>
+                <w:ilvl w:val="0"/>
+                <w:numId w:val="0"/>
+              </w:numPr>
+              <w:spacing w:lineRule="auto" w:line="240" w:before="0" w:after="0"/>
+              <w:ind w:left="0" w:right="0" w:hanging="0"/>
+              <w:jc w:val="left"/>
+              <w:rPr/>
+            </w:pPr>
+            <w:r>
+              <w:rPr>
+                <w:rFonts w:cs="Arimo" w:ascii="Arimo" w:hAnsi="Arimo"/>
+                <w:sz w:val="20"/>
+                <w:szCs w:val="20"/>
+              </w:rPr>
+              <w:t>“</w:t>
+            </w:r>
+            <w:r>
+              <w:rPr>
+                <w:rFonts w:cs="Arimo" w:ascii="Arimo" w:hAnsi="Arimo"/>
+                <w:sz w:val="20"/>
+                <w:szCs w:val="20"/>
+              </w:rPr>
+              <w:t>A comunicação entre a equipe.”</w:t>
             </w:r>
           </w:p>
           <w:p>
             <w:pPr>
               <w:pStyle w:val="Normal"/>
-              <w:widowControl w:val="false"/>
-              <w:spacing w:lineRule="auto" w:line="240" w:before="0" w:after="0"/>
+              <w:keepNext/>
+              <w:keepLines w:val="false"/>
+              <w:widowControl w:val="false"/>
+              <w:spacing w:lineRule="auto" w:line="240" w:before="0" w:after="0"/>
+              <w:ind w:left="0" w:right="0" w:hanging="0"/>
+              <w:jc w:val="left"/>
               <w:rPr>
                 <w:rFonts w:ascii="Arimo" w:hAnsi="Arimo" w:cs="Arimo"/>
               </w:rPr>
@@ -699,22 +967,368 @@
             <w:r>
               <w:rPr>
                 <w:rFonts w:cs="Arimo" w:ascii="Arimo" w:hAnsi="Arimo"/>
-              </w:rPr>
-            </w:r>
-          </w:p>
-          <w:p>
-            <w:pPr>
-              <w:pStyle w:val="Normal"/>
-              <w:widowControl w:val="false"/>
-              <w:spacing w:lineRule="auto" w:line="240" w:before="0" w:after="0"/>
-              <w:rPr>
-                <w:rFonts w:ascii="Arimo" w:hAnsi="Arimo" w:cs="Arimo"/>
-              </w:rPr>
-            </w:pPr>
-            <w:r>
-              <w:rPr>
-                <w:rFonts w:cs="Arimo" w:ascii="Arimo" w:hAnsi="Arimo"/>
-              </w:rPr>
+                <w:b/>
+                <w:bCs/>
+              </w:rPr>
+              <w:t>Ana</w:t>
+            </w:r>
+            <w:r>
+              <w:rPr>
+                <w:rFonts w:cs="Arimo" w:ascii="Arimo" w:hAnsi="Arimo"/>
+              </w:rPr>
+              <w:t>:</w:t>
+            </w:r>
+          </w:p>
+          <w:p>
+            <w:pPr>
+              <w:pStyle w:val="ListParagraph"/>
+              <w:widowControl w:val="false"/>
+              <w:numPr>
+                <w:ilvl w:val="0"/>
+                <w:numId w:val="0"/>
+              </w:numPr>
+              <w:spacing w:lineRule="auto" w:line="240" w:before="0" w:after="0"/>
+              <w:ind w:left="0" w:right="0" w:hanging="0"/>
+              <w:jc w:val="left"/>
+              <w:rPr/>
+            </w:pPr>
+            <w:r>
+              <w:rPr>
+                <w:rFonts w:cs="Arimo" w:ascii="Arimo" w:hAnsi="Arimo"/>
+                <w:sz w:val="20"/>
+                <w:szCs w:val="20"/>
+              </w:rPr>
+              <w:t>“</w:t>
+            </w:r>
+            <w:r>
+              <w:rPr>
+                <w:rFonts w:cs="Arimo" w:ascii="Arimo" w:hAnsi="Arimo"/>
+                <w:sz w:val="20"/>
+                <w:szCs w:val="20"/>
+              </w:rPr>
+              <w:t>Comunicação entre os membros.</w:t>
+            </w:r>
+            <w:r>
+              <w:rPr>
+                <w:rFonts w:cs="Arimo" w:ascii="Arimo" w:hAnsi="Arimo"/>
+                <w:sz w:val="20"/>
+                <w:szCs w:val="20"/>
+              </w:rPr>
+              <w:t xml:space="preserve"> ”</w:t>
+            </w:r>
+          </w:p>
+          <w:p>
+            <w:pPr>
+              <w:pStyle w:val="ListParagraph"/>
+              <w:widowControl w:val="false"/>
+              <w:numPr>
+                <w:ilvl w:val="0"/>
+                <w:numId w:val="0"/>
+              </w:numPr>
+              <w:spacing w:lineRule="auto" w:line="240" w:before="0" w:after="0"/>
+              <w:ind w:left="0" w:right="0" w:hanging="0"/>
+              <w:jc w:val="left"/>
+              <w:rPr/>
+            </w:pPr>
+            <w:r>
+              <w:rPr>
+                <w:rFonts w:cs="Arimo" w:ascii="Arimo" w:hAnsi="Arimo"/>
+                <w:b/>
+                <w:bCs/>
+              </w:rPr>
+              <w:t>Rafael</w:t>
+            </w:r>
+            <w:r>
+              <w:rPr>
+                <w:rFonts w:cs="Arimo" w:ascii="Arimo" w:hAnsi="Arimo"/>
+              </w:rPr>
+              <w:t>:</w:t>
+            </w:r>
+          </w:p>
+          <w:p>
+            <w:pPr>
+              <w:pStyle w:val="ListParagraph"/>
+              <w:widowControl w:val="false"/>
+              <w:numPr>
+                <w:ilvl w:val="0"/>
+                <w:numId w:val="0"/>
+              </w:numPr>
+              <w:spacing w:lineRule="auto" w:line="240" w:before="0" w:after="0"/>
+              <w:ind w:left="0" w:right="0" w:hanging="0"/>
+              <w:jc w:val="left"/>
+              <w:rPr/>
+            </w:pPr>
+            <w:r>
+              <w:rPr>
+                <w:rFonts w:cs="Arimo" w:ascii="Arimo" w:hAnsi="Arimo"/>
+                <w:sz w:val="20"/>
+                <w:szCs w:val="20"/>
+              </w:rPr>
+              <w:t xml:space="preserve">“ </w:t>
+            </w:r>
+            <w:r>
+              <w:rPr>
+                <w:rFonts w:cs="Arimo" w:ascii="Arimo" w:hAnsi="Arimo"/>
+                <w:sz w:val="20"/>
+                <w:szCs w:val="20"/>
+              </w:rPr>
+              <w:t xml:space="preserve">● </w:t>
+            </w:r>
+            <w:r>
+              <w:rPr>
+                <w:rFonts w:cs="Arimo" w:ascii="Arimo" w:hAnsi="Arimo"/>
+                <w:sz w:val="20"/>
+                <w:szCs w:val="20"/>
+              </w:rPr>
+              <w:t>Comprometimento, Dedicaçao e Interesse de alguns membros da equipe</w:t>
+            </w:r>
+          </w:p>
+          <w:p>
+            <w:pPr>
+              <w:pStyle w:val="ListParagraph"/>
+              <w:widowControl w:val="false"/>
+              <w:numPr>
+                <w:ilvl w:val="0"/>
+                <w:numId w:val="0"/>
+              </w:numPr>
+              <w:spacing w:lineRule="auto" w:line="240" w:before="0" w:after="0"/>
+              <w:ind w:left="0" w:right="0" w:hanging="0"/>
+              <w:jc w:val="left"/>
+              <w:rPr/>
+            </w:pPr>
+            <w:r>
+              <w:rPr>
+                <w:rFonts w:cs="Arimo" w:ascii="Arimo" w:hAnsi="Arimo"/>
+                <w:sz w:val="20"/>
+                <w:szCs w:val="20"/>
+              </w:rPr>
+              <w:t xml:space="preserve">● </w:t>
+            </w:r>
+            <w:r>
+              <w:rPr>
+                <w:rFonts w:cs="Arimo" w:ascii="Arimo" w:hAnsi="Arimo"/>
+                <w:sz w:val="20"/>
+                <w:szCs w:val="20"/>
+              </w:rPr>
+              <w:t>Produtividade de parte da equipe</w:t>
+            </w:r>
+          </w:p>
+          <w:p>
+            <w:pPr>
+              <w:pStyle w:val="ListParagraph"/>
+              <w:widowControl w:val="false"/>
+              <w:numPr>
+                <w:ilvl w:val="0"/>
+                <w:numId w:val="0"/>
+              </w:numPr>
+              <w:spacing w:lineRule="auto" w:line="240" w:before="0" w:after="0"/>
+              <w:ind w:left="0" w:right="0" w:hanging="0"/>
+              <w:jc w:val="left"/>
+              <w:rPr/>
+            </w:pPr>
+            <w:r>
+              <w:rPr>
+                <w:rFonts w:cs="Arimo" w:ascii="Arimo" w:hAnsi="Arimo"/>
+                <w:sz w:val="20"/>
+                <w:szCs w:val="20"/>
+              </w:rPr>
+              <w:t xml:space="preserve">● </w:t>
+            </w:r>
+            <w:r>
+              <w:rPr>
+                <w:rFonts w:cs="Arimo" w:ascii="Arimo" w:hAnsi="Arimo"/>
+                <w:sz w:val="20"/>
+                <w:szCs w:val="20"/>
+              </w:rPr>
+              <w:t>Excesso de trabalho (sobrecarga) para alguns membros, pela falta das</w:t>
+            </w:r>
+          </w:p>
+          <w:p>
+            <w:pPr>
+              <w:pStyle w:val="ListParagraph"/>
+              <w:widowControl w:val="false"/>
+              <w:numPr>
+                <w:ilvl w:val="0"/>
+                <w:numId w:val="0"/>
+              </w:numPr>
+              <w:spacing w:lineRule="auto" w:line="240" w:before="0" w:after="0"/>
+              <w:ind w:left="0" w:right="0" w:hanging="0"/>
+              <w:jc w:val="left"/>
+              <w:rPr/>
+            </w:pPr>
+            <w:r>
+              <w:rPr>
+                <w:rFonts w:cs="Arimo" w:ascii="Arimo" w:hAnsi="Arimo"/>
+                <w:sz w:val="20"/>
+                <w:szCs w:val="20"/>
+              </w:rPr>
+              <w:t>características mencionadas acima.</w:t>
+            </w:r>
+          </w:p>
+          <w:p>
+            <w:pPr>
+              <w:pStyle w:val="ListParagraph"/>
+              <w:widowControl w:val="false"/>
+              <w:numPr>
+                <w:ilvl w:val="0"/>
+                <w:numId w:val="0"/>
+              </w:numPr>
+              <w:spacing w:lineRule="auto" w:line="240" w:before="0" w:after="0"/>
+              <w:ind w:left="0" w:right="0" w:hanging="0"/>
+              <w:jc w:val="left"/>
+              <w:rPr/>
+            </w:pPr>
+            <w:r>
+              <w:rPr>
+                <w:rFonts w:cs="Arimo" w:ascii="Arimo" w:hAnsi="Arimo"/>
+                <w:sz w:val="20"/>
+                <w:szCs w:val="20"/>
+              </w:rPr>
+              <w:t xml:space="preserve">● </w:t>
+            </w:r>
+            <w:r>
+              <w:rPr>
+                <w:rFonts w:cs="Arimo" w:ascii="Arimo" w:hAnsi="Arimo"/>
+                <w:sz w:val="20"/>
+                <w:szCs w:val="20"/>
+              </w:rPr>
+              <w:t>Não sei se realmente existiu, mas comunição de dificuldades em realizar atividade (ninguém sabe tudo).</w:t>
+            </w:r>
+          </w:p>
+          <w:p>
+            <w:pPr>
+              <w:pStyle w:val="ListParagraph"/>
+              <w:widowControl w:val="false"/>
+              <w:numPr>
+                <w:ilvl w:val="0"/>
+                <w:numId w:val="0"/>
+              </w:numPr>
+              <w:spacing w:lineRule="auto" w:line="240" w:before="0" w:after="0"/>
+              <w:ind w:left="0" w:right="0" w:hanging="0"/>
+              <w:jc w:val="left"/>
+              <w:rPr/>
+            </w:pPr>
+            <w:r>
+              <w:rPr>
+                <w:rFonts w:cs="Arimo" w:ascii="Arimo" w:hAnsi="Arimo"/>
+                <w:sz w:val="20"/>
+                <w:szCs w:val="20"/>
+              </w:rPr>
+              <w:t xml:space="preserve">● </w:t>
+            </w:r>
+            <w:r>
+              <w:rPr>
+                <w:rFonts w:cs="Arimo" w:ascii="Arimo" w:hAnsi="Arimo"/>
+                <w:sz w:val="20"/>
+                <w:szCs w:val="20"/>
+              </w:rPr>
+              <w:t>Previsão de mudanças que afetaram o desenrolar das Atividades desenvolvidas (evitar retrabalho).</w:t>
+            </w:r>
+          </w:p>
+          <w:p>
+            <w:pPr>
+              <w:pStyle w:val="ListParagraph"/>
+              <w:widowControl w:val="false"/>
+              <w:numPr>
+                <w:ilvl w:val="0"/>
+                <w:numId w:val="0"/>
+              </w:numPr>
+              <w:spacing w:lineRule="auto" w:line="240" w:before="0" w:after="0"/>
+              <w:ind w:left="0" w:right="0" w:hanging="0"/>
+              <w:jc w:val="left"/>
+              <w:rPr/>
+            </w:pPr>
+            <w:r>
+              <w:rPr>
+                <w:rFonts w:cs="Arimo" w:ascii="Arimo" w:hAnsi="Arimo"/>
+                <w:sz w:val="20"/>
+                <w:szCs w:val="20"/>
+              </w:rPr>
+              <w:t xml:space="preserve">● </w:t>
+            </w:r>
+            <w:r>
+              <w:rPr>
+                <w:rFonts w:cs="Arimo" w:ascii="Arimo" w:hAnsi="Arimo"/>
+                <w:sz w:val="20"/>
+                <w:szCs w:val="20"/>
+              </w:rPr>
+              <w:t>Comunicação exclusivamente com Elson</w:t>
+            </w:r>
+            <w:r>
+              <w:rPr>
+                <w:rFonts w:cs="Arimo" w:ascii="Arimo" w:hAnsi="Arimo"/>
+                <w:sz w:val="20"/>
+                <w:szCs w:val="20"/>
+              </w:rPr>
+              <w:t>”</w:t>
+            </w:r>
+          </w:p>
+          <w:p>
+            <w:pPr>
+              <w:pStyle w:val="ListParagraph"/>
+              <w:widowControl w:val="false"/>
+              <w:numPr>
+                <w:ilvl w:val="0"/>
+                <w:numId w:val="0"/>
+              </w:numPr>
+              <w:spacing w:lineRule="auto" w:line="240" w:before="0" w:after="0"/>
+              <w:ind w:left="0" w:right="0" w:hanging="0"/>
+              <w:jc w:val="left"/>
+              <w:rPr/>
+            </w:pPr>
+            <w:r>
+              <w:rPr>
+                <w:rFonts w:cs="Arimo" w:ascii="Arimo" w:hAnsi="Arimo"/>
+                <w:b/>
+                <w:bCs/>
+              </w:rPr>
+              <w:t>Franck</w:t>
+            </w:r>
+            <w:r>
+              <w:rPr>
+                <w:rFonts w:cs="Arimo" w:ascii="Arimo" w:hAnsi="Arimo"/>
+              </w:rPr>
+              <w:t>:</w:t>
+            </w:r>
+          </w:p>
+          <w:p>
+            <w:pPr>
+              <w:pStyle w:val="ListParagraph"/>
+              <w:keepNext/>
+              <w:keepLines w:val="false"/>
+              <w:widowControl w:val="false"/>
+              <w:numPr>
+                <w:ilvl w:val="0"/>
+                <w:numId w:val="0"/>
+              </w:numPr>
+              <w:spacing w:lineRule="auto" w:line="240" w:before="0" w:after="0"/>
+              <w:ind w:left="0" w:right="0" w:hanging="0"/>
+              <w:jc w:val="left"/>
+              <w:rPr/>
+            </w:pPr>
+            <w:r>
+              <w:rPr>
+                <w:rFonts w:cs="Arimo" w:ascii="Arimo" w:hAnsi="Arimo"/>
+                <w:sz w:val="20"/>
+                <w:szCs w:val="20"/>
+              </w:rPr>
+              <w:t xml:space="preserve">“ </w:t>
+            </w:r>
+            <w:r>
+              <w:rPr>
+                <w:rFonts w:cs="Arimo" w:ascii="Arimo" w:hAnsi="Arimo"/>
+                <w:sz w:val="20"/>
+                <w:szCs w:val="20"/>
+              </w:rPr>
+              <w:t>Comunicação e conclusão das tarefas de acordo com o cronograma.</w:t>
+            </w:r>
+            <w:r>
+              <w:rPr>
+                <w:rFonts w:cs="Arimo" w:ascii="Arimo" w:hAnsi="Arimo"/>
+                <w:sz w:val="20"/>
+                <w:szCs w:val="20"/>
+              </w:rPr>
+              <w:t>”</w:t>
             </w:r>
           </w:p>
         </w:tc>
@@ -723,19 +1337,10 @@
     <w:p>
       <w:pPr>
         <w:pStyle w:val="Normal"/>
-        <w:spacing w:before="0" w:after="160"/>
-        <w:jc w:val="both"/>
-        <w:rPr>
-          <w:rFonts w:ascii="Arimo" w:hAnsi="Arimo" w:cs="Arimo"/>
-        </w:rPr>
+        <w:rPr/>
       </w:pPr>
-      <w:bookmarkStart w:id="5" w:name="_GoBack"/>
-      <w:bookmarkStart w:id="6" w:name="_GoBack"/>
-      <w:bookmarkEnd w:id="6"/>
       <w:r>
-        <w:rPr>
-          <w:rFonts w:cs="Arimo" w:ascii="Arimo" w:hAnsi="Arimo"/>
-        </w:rPr>
+        <w:rPr/>
       </w:r>
     </w:p>
     <w:tbl>
@@ -743,7 +1348,7 @@
         <w:tblStyle w:val="15"/>
         <w:tblW w:w="8610" w:type="dxa"/>
         <w:jc w:val="left"/>
-        <w:tblInd w:w="-28" w:type="dxa"/>
+        <w:tblInd w:w="-46" w:type="dxa"/>
         <w:tblBorders>
           <w:top w:val="single" w:sz="8" w:space="0" w:color="000001"/>
           <w:left w:val="single" w:sz="8" w:space="0" w:color="000001"/>
@@ -754,7 +1359,7 @@
         </w:tblBorders>
         <w:tblCellMar>
           <w:top w:w="100" w:type="dxa"/>
-          <w:left w:w="80" w:type="dxa"/>
+          <w:left w:w="60" w:type="dxa"/>
           <w:bottom w:w="100" w:type="dxa"/>
           <w:right w:w="100" w:type="dxa"/>
         </w:tblCellMar>
@@ -781,7 +1386,7 @@
             </w:tcBorders>
             <w:shd w:color="auto" w:fill="F3F3F3" w:val="clear"/>
             <w:tcMar>
-              <w:left w:w="80" w:type="dxa"/>
+              <w:left w:w="60" w:type="dxa"/>
             </w:tcMar>
           </w:tcPr>
           <w:p>
@@ -790,9 +1395,7 @@
               <w:widowControl w:val="false"/>
               <w:spacing w:lineRule="auto" w:line="240" w:before="0" w:after="0"/>
               <w:jc w:val="center"/>
-              <w:rPr>
-                <w:rFonts w:ascii="Arimo" w:hAnsi="Arimo" w:eastAsia="Arimo" w:cs="Arimo"/>
-              </w:rPr>
+              <w:rPr/>
             </w:pPr>
             <w:r>
               <w:rPr>
@@ -820,7 +1423,7 @@
             </w:tcBorders>
             <w:shd w:color="auto" w:fill="F3F3F3" w:val="clear"/>
             <w:tcMar>
-              <w:left w:w="80" w:type="dxa"/>
+              <w:left w:w="60" w:type="dxa"/>
             </w:tcMar>
           </w:tcPr>
           <w:p>
@@ -862,14 +1465,18 @@
             </w:tcBorders>
             <w:shd w:color="auto" w:fill="auto" w:val="clear"/>
             <w:tcMar>
-              <w:left w:w="80" w:type="dxa"/>
+              <w:left w:w="60" w:type="dxa"/>
             </w:tcMar>
           </w:tcPr>
           <w:p>
             <w:pPr>
               <w:pStyle w:val="Normal"/>
-              <w:widowControl w:val="false"/>
-              <w:spacing w:lineRule="auto" w:line="240" w:before="0" w:after="0"/>
+              <w:keepNext/>
+              <w:keepLines w:val="false"/>
+              <w:widowControl w:val="false"/>
+              <w:spacing w:lineRule="auto" w:line="240" w:before="0" w:after="0"/>
+              <w:ind w:left="0" w:right="0" w:hanging="0"/>
+              <w:jc w:val="left"/>
               <w:rPr>
                 <w:rFonts w:ascii="Arimo" w:hAnsi="Arimo" w:cs="Arimo"/>
               </w:rPr>
@@ -877,14 +1484,57 @@
             <w:r>
               <w:rPr>
                 <w:rFonts w:cs="Arimo" w:ascii="Arimo" w:hAnsi="Arimo"/>
-              </w:rPr>
+                <w:b/>
+                <w:bCs/>
+              </w:rPr>
+              <w:t>Elson</w:t>
+            </w:r>
+            <w:r>
+              <w:rPr>
+                <w:rFonts w:cs="Arimo" w:ascii="Arimo" w:hAnsi="Arimo"/>
+              </w:rPr>
+              <w:t>:</w:t>
+            </w:r>
+          </w:p>
+          <w:p>
+            <w:pPr>
+              <w:pStyle w:val="ListParagraph"/>
+              <w:widowControl w:val="false"/>
+              <w:numPr>
+                <w:ilvl w:val="0"/>
+                <w:numId w:val="0"/>
+              </w:numPr>
+              <w:spacing w:lineRule="auto" w:line="240" w:before="0" w:after="0"/>
+              <w:ind w:left="0" w:right="0" w:hanging="0"/>
+              <w:jc w:val="left"/>
+              <w:rPr/>
+            </w:pPr>
+            <w:r>
+              <w:rPr>
+                <w:rFonts w:cs="Arimo" w:ascii="Arimo" w:hAnsi="Arimo"/>
+                <w:sz w:val="20"/>
+                <w:szCs w:val="20"/>
+              </w:rPr>
+              <w:t>“</w:t>
+            </w:r>
+            <w:r>
+              <w:rPr>
+                <w:rFonts w:cs="Arimo" w:ascii="Arimo" w:hAnsi="Arimo"/>
+                <w:sz w:val="20"/>
+                <w:szCs w:val="20"/>
+              </w:rPr>
+              <w:t>Dificuldades com relação a comunicação”</w:t>
             </w:r>
           </w:p>
           <w:p>
             <w:pPr>
               <w:pStyle w:val="Normal"/>
-              <w:widowControl w:val="false"/>
-              <w:spacing w:lineRule="auto" w:line="240" w:before="0" w:after="0"/>
+              <w:keepNext/>
+              <w:keepLines w:val="false"/>
+              <w:widowControl w:val="false"/>
+              <w:spacing w:lineRule="auto" w:line="240" w:before="0" w:after="0"/>
+              <w:ind w:left="0" w:right="0" w:hanging="0"/>
+              <w:jc w:val="left"/>
               <w:rPr>
                 <w:rFonts w:ascii="Arimo" w:hAnsi="Arimo" w:cs="Arimo"/>
               </w:rPr>
@@ -892,22 +1542,286 @@
             <w:r>
               <w:rPr>
                 <w:rFonts w:cs="Arimo" w:ascii="Arimo" w:hAnsi="Arimo"/>
-              </w:rPr>
-            </w:r>
-          </w:p>
-          <w:p>
-            <w:pPr>
-              <w:pStyle w:val="Normal"/>
-              <w:widowControl w:val="false"/>
-              <w:spacing w:lineRule="auto" w:line="240" w:before="0" w:after="0"/>
-              <w:rPr>
-                <w:rFonts w:ascii="Arimo" w:hAnsi="Arimo" w:cs="Arimo"/>
-              </w:rPr>
-            </w:pPr>
-            <w:r>
-              <w:rPr>
-                <w:rFonts w:cs="Arimo" w:ascii="Arimo" w:hAnsi="Arimo"/>
-              </w:rPr>
+                <w:b/>
+                <w:bCs/>
+              </w:rPr>
+              <w:t>Ana</w:t>
+            </w:r>
+            <w:r>
+              <w:rPr>
+                <w:rFonts w:cs="Arimo" w:ascii="Arimo" w:hAnsi="Arimo"/>
+              </w:rPr>
+              <w:t>:</w:t>
+            </w:r>
+          </w:p>
+          <w:p>
+            <w:pPr>
+              <w:pStyle w:val="ListParagraph"/>
+              <w:widowControl w:val="false"/>
+              <w:numPr>
+                <w:ilvl w:val="0"/>
+                <w:numId w:val="0"/>
+              </w:numPr>
+              <w:spacing w:lineRule="auto" w:line="240" w:before="0" w:after="0"/>
+              <w:ind w:left="0" w:right="0" w:hanging="0"/>
+              <w:jc w:val="left"/>
+              <w:rPr/>
+            </w:pPr>
+            <w:r>
+              <w:rPr>
+                <w:rFonts w:cs="Arimo" w:ascii="Arimo" w:hAnsi="Arimo"/>
+                <w:sz w:val="20"/>
+                <w:szCs w:val="20"/>
+              </w:rPr>
+              <w:t>“</w:t>
+            </w:r>
+            <w:r>
+              <w:rPr>
+                <w:rFonts w:cs="Arimo" w:ascii="Arimo" w:hAnsi="Arimo"/>
+                <w:sz w:val="20"/>
+                <w:szCs w:val="20"/>
+              </w:rPr>
+              <w:t>Problemas na comunicação entre os membros.</w:t>
+            </w:r>
+            <w:r>
+              <w:rPr>
+                <w:rFonts w:cs="Arimo" w:ascii="Arimo" w:hAnsi="Arimo"/>
+                <w:sz w:val="20"/>
+                <w:szCs w:val="20"/>
+              </w:rPr>
+              <w:t xml:space="preserve"> ”</w:t>
+            </w:r>
+          </w:p>
+          <w:p>
+            <w:pPr>
+              <w:pStyle w:val="ListParagraph"/>
+              <w:widowControl w:val="false"/>
+              <w:numPr>
+                <w:ilvl w:val="0"/>
+                <w:numId w:val="0"/>
+              </w:numPr>
+              <w:spacing w:lineRule="auto" w:line="240" w:before="0" w:after="0"/>
+              <w:ind w:left="0" w:right="0" w:hanging="0"/>
+              <w:jc w:val="left"/>
+              <w:rPr/>
+            </w:pPr>
+            <w:r>
+              <w:rPr>
+                <w:rFonts w:cs="Arimo" w:ascii="Arimo" w:hAnsi="Arimo"/>
+                <w:b/>
+                <w:bCs/>
+              </w:rPr>
+              <w:t>Rafael</w:t>
+            </w:r>
+            <w:r>
+              <w:rPr>
+                <w:rFonts w:cs="Arimo" w:ascii="Arimo" w:hAnsi="Arimo"/>
+              </w:rPr>
+              <w:t>:</w:t>
+            </w:r>
+          </w:p>
+          <w:p>
+            <w:pPr>
+              <w:pStyle w:val="ListParagraph"/>
+              <w:widowControl w:val="false"/>
+              <w:numPr>
+                <w:ilvl w:val="0"/>
+                <w:numId w:val="0"/>
+              </w:numPr>
+              <w:spacing w:lineRule="auto" w:line="240" w:before="0" w:after="0"/>
+              <w:ind w:left="0" w:right="0" w:hanging="0"/>
+              <w:jc w:val="left"/>
+              <w:rPr/>
+            </w:pPr>
+            <w:r>
+              <w:rPr>
+                <w:rFonts w:cs="Arimo" w:ascii="Arimo" w:hAnsi="Arimo"/>
+                <w:sz w:val="20"/>
+                <w:szCs w:val="20"/>
+              </w:rPr>
+              <w:t>“</w:t>
+            </w:r>
+            <w:r>
+              <w:rPr>
+                <w:rFonts w:cs="Arimo" w:ascii="Arimo" w:hAnsi="Arimo"/>
+                <w:sz w:val="20"/>
+                <w:szCs w:val="20"/>
+              </w:rPr>
+              <w:t xml:space="preserve">● </w:t>
+            </w:r>
+            <w:r>
+              <w:rPr>
+                <w:rFonts w:cs="Arimo" w:ascii="Arimo" w:hAnsi="Arimo"/>
+                <w:sz w:val="20"/>
+                <w:szCs w:val="20"/>
+              </w:rPr>
+              <w:t>Falta de comprometimento, Dedicaçao e Interesse de alguns membros da equipe</w:t>
+            </w:r>
+          </w:p>
+          <w:p>
+            <w:pPr>
+              <w:pStyle w:val="ListParagraph"/>
+              <w:widowControl w:val="false"/>
+              <w:numPr>
+                <w:ilvl w:val="0"/>
+                <w:numId w:val="0"/>
+              </w:numPr>
+              <w:spacing w:lineRule="auto" w:line="240" w:before="0" w:after="0"/>
+              <w:ind w:left="0" w:right="0" w:hanging="0"/>
+              <w:jc w:val="left"/>
+              <w:rPr/>
+            </w:pPr>
+            <w:r>
+              <w:rPr>
+                <w:rFonts w:cs="Arimo" w:ascii="Arimo" w:hAnsi="Arimo"/>
+                <w:sz w:val="20"/>
+                <w:szCs w:val="20"/>
+              </w:rPr>
+              <w:t xml:space="preserve">● </w:t>
+            </w:r>
+            <w:r>
+              <w:rPr>
+                <w:rFonts w:cs="Arimo" w:ascii="Arimo" w:hAnsi="Arimo"/>
+                <w:sz w:val="20"/>
+                <w:szCs w:val="20"/>
+              </w:rPr>
+              <w:t>Falta de produtividade de parte da equipe</w:t>
+            </w:r>
+          </w:p>
+          <w:p>
+            <w:pPr>
+              <w:pStyle w:val="ListParagraph"/>
+              <w:widowControl w:val="false"/>
+              <w:numPr>
+                <w:ilvl w:val="0"/>
+                <w:numId w:val="0"/>
+              </w:numPr>
+              <w:spacing w:lineRule="auto" w:line="240" w:before="0" w:after="0"/>
+              <w:ind w:left="0" w:right="0" w:hanging="0"/>
+              <w:jc w:val="left"/>
+              <w:rPr/>
+            </w:pPr>
+            <w:r>
+              <w:rPr>
+                <w:rFonts w:cs="Arimo" w:ascii="Arimo" w:hAnsi="Arimo"/>
+                <w:sz w:val="20"/>
+                <w:szCs w:val="20"/>
+              </w:rPr>
+              <w:t xml:space="preserve">● </w:t>
+            </w:r>
+            <w:r>
+              <w:rPr>
+                <w:rFonts w:cs="Arimo" w:ascii="Arimo" w:hAnsi="Arimo"/>
+                <w:sz w:val="20"/>
+                <w:szCs w:val="20"/>
+              </w:rPr>
+              <w:t>Excesso de trabalho (sobrecarga) para alguns membros, pela falta das características mencionadas acima.</w:t>
+            </w:r>
+          </w:p>
+          <w:p>
+            <w:pPr>
+              <w:pStyle w:val="ListParagraph"/>
+              <w:widowControl w:val="false"/>
+              <w:numPr>
+                <w:ilvl w:val="0"/>
+                <w:numId w:val="0"/>
+              </w:numPr>
+              <w:spacing w:lineRule="auto" w:line="240" w:before="0" w:after="0"/>
+              <w:ind w:left="0" w:right="0" w:hanging="0"/>
+              <w:jc w:val="left"/>
+              <w:rPr/>
+            </w:pPr>
+            <w:r>
+              <w:rPr>
+                <w:rFonts w:cs="Arimo" w:ascii="Arimo" w:hAnsi="Arimo"/>
+                <w:sz w:val="20"/>
+                <w:szCs w:val="20"/>
+              </w:rPr>
+              <w:t xml:space="preserve">● </w:t>
+            </w:r>
+            <w:r>
+              <w:rPr>
+                <w:rFonts w:cs="Arimo" w:ascii="Arimo" w:hAnsi="Arimo"/>
+                <w:sz w:val="20"/>
+                <w:szCs w:val="20"/>
+              </w:rPr>
+              <w:t>Dificil comunicação exclusivamente com Elson, mesmo tomando as medidas apontas no risco, mesmo com utilização de mecanismos possíveis.</w:t>
+            </w:r>
+            <w:r>
+              <w:rPr>
+                <w:rFonts w:cs="Arimo" w:ascii="Arimo" w:hAnsi="Arimo"/>
+                <w:sz w:val="20"/>
+                <w:szCs w:val="20"/>
+              </w:rPr>
+              <w:t xml:space="preserve"> ”</w:t>
+            </w:r>
+          </w:p>
+          <w:p>
+            <w:pPr>
+              <w:pStyle w:val="ListParagraph"/>
+              <w:widowControl w:val="false"/>
+              <w:numPr>
+                <w:ilvl w:val="0"/>
+                <w:numId w:val="0"/>
+              </w:numPr>
+              <w:spacing w:lineRule="auto" w:line="240" w:before="0" w:after="0"/>
+              <w:ind w:left="0" w:right="0" w:hanging="0"/>
+              <w:jc w:val="left"/>
+              <w:rPr/>
+            </w:pPr>
+            <w:r>
+              <w:rPr>
+                <w:rFonts w:cs="Arimo" w:ascii="Arimo" w:hAnsi="Arimo"/>
+                <w:b/>
+                <w:bCs/>
+              </w:rPr>
+              <w:t>Franck</w:t>
+            </w:r>
+            <w:r>
+              <w:rPr>
+                <w:rFonts w:cs="Arimo" w:ascii="Arimo" w:hAnsi="Arimo"/>
+              </w:rPr>
+              <w:t>:</w:t>
+            </w:r>
+          </w:p>
+          <w:p>
+            <w:pPr>
+              <w:pStyle w:val="ListParagraph"/>
+              <w:keepNext/>
+              <w:keepLines w:val="false"/>
+              <w:widowControl w:val="false"/>
+              <w:numPr>
+                <w:ilvl w:val="0"/>
+                <w:numId w:val="0"/>
+              </w:numPr>
+              <w:spacing w:lineRule="auto" w:line="240" w:before="0" w:after="0"/>
+              <w:ind w:left="0" w:right="0" w:hanging="0"/>
+              <w:jc w:val="left"/>
+              <w:rPr/>
+            </w:pPr>
+            <w:r>
+              <w:rPr>
+                <w:rFonts w:cs="Arimo" w:ascii="Arimo" w:hAnsi="Arimo"/>
+                <w:sz w:val="20"/>
+                <w:szCs w:val="20"/>
+              </w:rPr>
+              <w:t xml:space="preserve">“ </w:t>
+            </w:r>
+            <w:r>
+              <w:rPr>
+                <w:rFonts w:cs="Arimo" w:ascii="Arimo" w:hAnsi="Arimo"/>
+                <w:sz w:val="20"/>
+                <w:szCs w:val="20"/>
+              </w:rPr>
+              <w:t>Comunicação. Além disso, não comprimento de atividades definidas dentro do prazo estabelecido.</w:t>
+            </w:r>
+            <w:r>
+              <w:rPr>
+                <w:rFonts w:cs="Arimo" w:ascii="Arimo" w:hAnsi="Arimo"/>
+                <w:sz w:val="20"/>
+                <w:szCs w:val="20"/>
+              </w:rPr>
+              <w:t>”</w:t>
             </w:r>
           </w:p>
         </w:tc>
@@ -933,7 +1847,7 @@
         <w:tblStyle w:val="16"/>
         <w:tblW w:w="8610" w:type="dxa"/>
         <w:jc w:val="left"/>
-        <w:tblInd w:w="-28" w:type="dxa"/>
+        <w:tblInd w:w="-46" w:type="dxa"/>
         <w:tblBorders>
           <w:top w:val="single" w:sz="8" w:space="0" w:color="000001"/>
           <w:left w:val="single" w:sz="8" w:space="0" w:color="000001"/>
@@ -944,7 +1858,7 @@
         </w:tblBorders>
         <w:tblCellMar>
           <w:top w:w="100" w:type="dxa"/>
-          <w:left w:w="80" w:type="dxa"/>
+          <w:left w:w="60" w:type="dxa"/>
           <w:bottom w:w="100" w:type="dxa"/>
           <w:right w:w="100" w:type="dxa"/>
         </w:tblCellMar>
@@ -971,7 +1885,7 @@
             </w:tcBorders>
             <w:shd w:color="auto" w:fill="F3F3F3" w:val="clear"/>
             <w:tcMar>
-              <w:left w:w="80" w:type="dxa"/>
+              <w:left w:w="60" w:type="dxa"/>
             </w:tcMar>
           </w:tcPr>
           <w:p>
@@ -1010,7 +1924,7 @@
             </w:tcBorders>
             <w:shd w:color="auto" w:fill="F3F3F3" w:val="clear"/>
             <w:tcMar>
-              <w:left w:w="80" w:type="dxa"/>
+              <w:left w:w="60" w:type="dxa"/>
             </w:tcMar>
           </w:tcPr>
           <w:p>
@@ -1052,14 +1966,18 @@
             </w:tcBorders>
             <w:shd w:color="auto" w:fill="auto" w:val="clear"/>
             <w:tcMar>
-              <w:left w:w="80" w:type="dxa"/>
+              <w:left w:w="60" w:type="dxa"/>
             </w:tcMar>
           </w:tcPr>
           <w:p>
             <w:pPr>
               <w:pStyle w:val="Normal"/>
-              <w:widowControl w:val="false"/>
-              <w:spacing w:lineRule="auto" w:line="240" w:before="0" w:after="0"/>
+              <w:keepNext/>
+              <w:keepLines w:val="false"/>
+              <w:widowControl w:val="false"/>
+              <w:spacing w:lineRule="auto" w:line="240" w:before="0" w:after="0"/>
+              <w:ind w:left="0" w:right="0" w:hanging="0"/>
+              <w:jc w:val="left"/>
               <w:rPr>
                 <w:rFonts w:ascii="Arimo" w:hAnsi="Arimo" w:cs="Arimo"/>
               </w:rPr>
@@ -1067,14 +1985,57 @@
             <w:r>
               <w:rPr>
                 <w:rFonts w:cs="Arimo" w:ascii="Arimo" w:hAnsi="Arimo"/>
-              </w:rPr>
+                <w:b/>
+                <w:bCs/>
+              </w:rPr>
+              <w:t>Elson</w:t>
+            </w:r>
+            <w:r>
+              <w:rPr>
+                <w:rFonts w:cs="Arimo" w:ascii="Arimo" w:hAnsi="Arimo"/>
+              </w:rPr>
+              <w:t>:</w:t>
+            </w:r>
+          </w:p>
+          <w:p>
+            <w:pPr>
+              <w:pStyle w:val="ListParagraph"/>
+              <w:widowControl w:val="false"/>
+              <w:numPr>
+                <w:ilvl w:val="0"/>
+                <w:numId w:val="0"/>
+              </w:numPr>
+              <w:spacing w:lineRule="auto" w:line="240" w:before="0" w:after="0"/>
+              <w:ind w:left="0" w:right="0" w:hanging="0"/>
+              <w:jc w:val="left"/>
+              <w:rPr/>
+            </w:pPr>
+            <w:r>
+              <w:rPr>
+                <w:rFonts w:cs="Arimo" w:ascii="Arimo" w:hAnsi="Arimo"/>
+                <w:sz w:val="20"/>
+                <w:szCs w:val="20"/>
+              </w:rPr>
+              <w:t>“</w:t>
+            </w:r>
+            <w:r>
+              <w:rPr>
+                <w:rFonts w:cs="Arimo" w:ascii="Arimo" w:hAnsi="Arimo"/>
+                <w:sz w:val="20"/>
+                <w:szCs w:val="20"/>
+              </w:rPr>
+              <w:t>Utilizar todos os meios possíveis para se comunicar.”</w:t>
             </w:r>
           </w:p>
           <w:p>
             <w:pPr>
               <w:pStyle w:val="Normal"/>
-              <w:widowControl w:val="false"/>
-              <w:spacing w:lineRule="auto" w:line="240" w:before="0" w:after="0"/>
+              <w:keepNext/>
+              <w:keepLines w:val="false"/>
+              <w:widowControl w:val="false"/>
+              <w:spacing w:lineRule="auto" w:line="240" w:before="0" w:after="0"/>
+              <w:ind w:left="0" w:right="0" w:hanging="0"/>
+              <w:jc w:val="left"/>
               <w:rPr>
                 <w:rFonts w:ascii="Arimo" w:hAnsi="Arimo" w:cs="Arimo"/>
               </w:rPr>
@@ -1082,22 +2043,278 @@
             <w:r>
               <w:rPr>
                 <w:rFonts w:cs="Arimo" w:ascii="Arimo" w:hAnsi="Arimo"/>
-              </w:rPr>
-            </w:r>
-          </w:p>
-          <w:p>
-            <w:pPr>
-              <w:pStyle w:val="Normal"/>
-              <w:widowControl w:val="false"/>
-              <w:spacing w:lineRule="auto" w:line="240" w:before="0" w:after="0"/>
-              <w:rPr>
-                <w:rFonts w:ascii="Arimo" w:hAnsi="Arimo" w:cs="Arimo"/>
-              </w:rPr>
-            </w:pPr>
-            <w:r>
-              <w:rPr>
-                <w:rFonts w:cs="Arimo" w:ascii="Arimo" w:hAnsi="Arimo"/>
-              </w:rPr>
+                <w:b/>
+                <w:bCs/>
+              </w:rPr>
+              <w:t>Ana</w:t>
+            </w:r>
+            <w:r>
+              <w:rPr>
+                <w:rFonts w:cs="Arimo" w:ascii="Arimo" w:hAnsi="Arimo"/>
+              </w:rPr>
+              <w:t>:</w:t>
+            </w:r>
+          </w:p>
+          <w:p>
+            <w:pPr>
+              <w:pStyle w:val="ListParagraph"/>
+              <w:widowControl w:val="false"/>
+              <w:numPr>
+                <w:ilvl w:val="0"/>
+                <w:numId w:val="0"/>
+              </w:numPr>
+              <w:spacing w:lineRule="auto" w:line="240" w:before="0" w:after="0"/>
+              <w:ind w:left="0" w:right="0" w:hanging="0"/>
+              <w:jc w:val="left"/>
+              <w:rPr/>
+            </w:pPr>
+            <w:r>
+              <w:rPr>
+                <w:rFonts w:cs="Arimo" w:ascii="Arimo" w:hAnsi="Arimo"/>
+                <w:sz w:val="20"/>
+                <w:szCs w:val="20"/>
+              </w:rPr>
+              <w:t xml:space="preserve">“ </w:t>
+            </w:r>
+            <w:r>
+              <w:rPr>
+                <w:rFonts w:cs="Arimo" w:ascii="Arimo" w:hAnsi="Arimo"/>
+                <w:sz w:val="20"/>
+                <w:szCs w:val="20"/>
+              </w:rPr>
+              <w:t>Melhorar a comunicação entre os membros.</w:t>
+            </w:r>
+            <w:r>
+              <w:rPr>
+                <w:rFonts w:cs="Arimo" w:ascii="Arimo" w:hAnsi="Arimo"/>
+                <w:sz w:val="20"/>
+                <w:szCs w:val="20"/>
+              </w:rPr>
+              <w:t>”</w:t>
+            </w:r>
+          </w:p>
+          <w:p>
+            <w:pPr>
+              <w:pStyle w:val="ListParagraph"/>
+              <w:widowControl w:val="false"/>
+              <w:numPr>
+                <w:ilvl w:val="0"/>
+                <w:numId w:val="0"/>
+              </w:numPr>
+              <w:spacing w:lineRule="auto" w:line="240" w:before="0" w:after="0"/>
+              <w:ind w:left="0" w:right="0" w:hanging="0"/>
+              <w:jc w:val="left"/>
+              <w:rPr/>
+            </w:pPr>
+            <w:r>
+              <w:rPr>
+                <w:rFonts w:cs="Arimo" w:ascii="Arimo" w:hAnsi="Arimo"/>
+                <w:b/>
+                <w:bCs/>
+              </w:rPr>
+              <w:t>Rafael</w:t>
+            </w:r>
+            <w:r>
+              <w:rPr>
+                <w:rFonts w:cs="Arimo" w:ascii="Arimo" w:hAnsi="Arimo"/>
+              </w:rPr>
+              <w:t>:</w:t>
+            </w:r>
+          </w:p>
+          <w:p>
+            <w:pPr>
+              <w:pStyle w:val="ListParagraph"/>
+              <w:widowControl w:val="false"/>
+              <w:numPr>
+                <w:ilvl w:val="0"/>
+                <w:numId w:val="0"/>
+              </w:numPr>
+              <w:spacing w:lineRule="auto" w:line="240" w:before="0" w:after="0"/>
+              <w:ind w:left="0" w:right="0" w:hanging="0"/>
+              <w:jc w:val="left"/>
+              <w:rPr/>
+            </w:pPr>
+            <w:r>
+              <w:rPr>
+                <w:rFonts w:cs="Arimo" w:ascii="Arimo" w:hAnsi="Arimo"/>
+                <w:sz w:val="20"/>
+                <w:szCs w:val="20"/>
+              </w:rPr>
+              <w:t xml:space="preserve">“ </w:t>
+            </w:r>
+            <w:r>
+              <w:rPr>
+                <w:rFonts w:cs="Arimo" w:ascii="Arimo" w:hAnsi="Arimo"/>
+                <w:sz w:val="20"/>
+                <w:szCs w:val="20"/>
+              </w:rPr>
+              <w:t>Definir algumas Atividades no momento inicial da iteração para melhor distribuir a carga de trabalho.</w:t>
+            </w:r>
+          </w:p>
+          <w:p>
+            <w:pPr>
+              <w:pStyle w:val="ListParagraph"/>
+              <w:widowControl w:val="false"/>
+              <w:numPr>
+                <w:ilvl w:val="0"/>
+                <w:numId w:val="0"/>
+              </w:numPr>
+              <w:spacing w:lineRule="auto" w:line="240" w:before="0" w:after="0"/>
+              <w:ind w:left="0" w:right="0" w:hanging="0"/>
+              <w:jc w:val="left"/>
+              <w:rPr/>
+            </w:pPr>
+            <w:r>
+              <w:rPr>
+                <w:rFonts w:cs="Arimo" w:ascii="Arimo" w:hAnsi="Arimo"/>
+                <w:sz w:val="20"/>
+                <w:szCs w:val="20"/>
+              </w:rPr>
+              <w:t xml:space="preserve">● </w:t>
+            </w:r>
+            <w:r>
+              <w:rPr>
+                <w:rFonts w:cs="Arimo" w:ascii="Arimo" w:hAnsi="Arimo"/>
+                <w:sz w:val="20"/>
+                <w:szCs w:val="20"/>
+              </w:rPr>
+              <w:t>Falar com Elson sobre a dificil comunicação.</w:t>
+            </w:r>
+          </w:p>
+          <w:p>
+            <w:pPr>
+              <w:pStyle w:val="ListParagraph"/>
+              <w:widowControl w:val="false"/>
+              <w:numPr>
+                <w:ilvl w:val="0"/>
+                <w:numId w:val="0"/>
+              </w:numPr>
+              <w:spacing w:lineRule="auto" w:line="240" w:before="0" w:after="0"/>
+              <w:ind w:left="0" w:right="0" w:hanging="0"/>
+              <w:jc w:val="left"/>
+              <w:rPr/>
+            </w:pPr>
+            <w:r>
+              <w:rPr>
+                <w:rFonts w:cs="Arimo" w:ascii="Arimo" w:hAnsi="Arimo"/>
+                <w:sz w:val="20"/>
+                <w:szCs w:val="20"/>
+              </w:rPr>
+              <w:t xml:space="preserve">● </w:t>
+            </w:r>
+            <w:r>
+              <w:rPr>
+                <w:rFonts w:cs="Arimo" w:ascii="Arimo" w:hAnsi="Arimo"/>
+                <w:sz w:val="20"/>
+                <w:szCs w:val="20"/>
+              </w:rPr>
+              <w:t>Parte da equipe se adaptar ao processo e cronograma definidos, cumprindo com suas obrigações.</w:t>
+            </w:r>
+          </w:p>
+          <w:p>
+            <w:pPr>
+              <w:pStyle w:val="ListParagraph"/>
+              <w:widowControl w:val="false"/>
+              <w:numPr>
+                <w:ilvl w:val="0"/>
+                <w:numId w:val="0"/>
+              </w:numPr>
+              <w:spacing w:lineRule="auto" w:line="240" w:before="0" w:after="0"/>
+              <w:ind w:left="0" w:right="0" w:hanging="0"/>
+              <w:jc w:val="left"/>
+              <w:rPr/>
+            </w:pPr>
+            <w:r>
+              <w:rPr>
+                <w:rFonts w:cs="Arimo" w:ascii="Arimo" w:hAnsi="Arimo"/>
+                <w:sz w:val="20"/>
+                <w:szCs w:val="20"/>
+              </w:rPr>
+              <w:t xml:space="preserve">● </w:t>
+            </w:r>
+            <w:r>
+              <w:rPr>
+                <w:rFonts w:cs="Arimo" w:ascii="Arimo" w:hAnsi="Arimo"/>
+                <w:sz w:val="20"/>
+                <w:szCs w:val="20"/>
+              </w:rPr>
+              <w:t>Equipe tanto de forma individual, quanto em conjunto saber reconhecer problemas e saber resolver de forma profissional.</w:t>
+            </w:r>
+            <w:r>
+              <w:rPr>
+                <w:rFonts w:cs="Arimo" w:ascii="Arimo" w:hAnsi="Arimo"/>
+                <w:sz w:val="20"/>
+                <w:szCs w:val="20"/>
+              </w:rPr>
+              <w:t>”</w:t>
+            </w:r>
+          </w:p>
+          <w:p>
+            <w:pPr>
+              <w:pStyle w:val="ListParagraph"/>
+              <w:widowControl w:val="false"/>
+              <w:numPr>
+                <w:ilvl w:val="0"/>
+                <w:numId w:val="0"/>
+              </w:numPr>
+              <w:spacing w:lineRule="auto" w:line="240" w:before="0" w:after="0"/>
+              <w:ind w:left="0" w:right="0" w:hanging="0"/>
+              <w:jc w:val="left"/>
+              <w:rPr/>
+            </w:pPr>
+            <w:r>
+              <w:rPr>
+                <w:rFonts w:cs="Arimo" w:ascii="Arimo" w:hAnsi="Arimo"/>
+                <w:b/>
+                <w:bCs/>
+              </w:rPr>
+              <w:t>Franck</w:t>
+            </w:r>
+            <w:r>
+              <w:rPr>
+                <w:rFonts w:cs="Arimo" w:ascii="Arimo" w:hAnsi="Arimo"/>
+              </w:rPr>
+              <w:t>:</w:t>
+            </w:r>
+          </w:p>
+          <w:p>
+            <w:pPr>
+              <w:pStyle w:val="ListParagraph"/>
+              <w:widowControl w:val="false"/>
+              <w:numPr>
+                <w:ilvl w:val="0"/>
+                <w:numId w:val="0"/>
+              </w:numPr>
+              <w:spacing w:lineRule="auto" w:line="240" w:before="0" w:after="0"/>
+              <w:ind w:left="0" w:right="0" w:hanging="0"/>
+              <w:jc w:val="left"/>
+              <w:rPr/>
+            </w:pPr>
+            <w:bookmarkStart w:id="5" w:name="__DdeLink__166_1835918291"/>
+            <w:bookmarkEnd w:id="5"/>
+            <w:r>
+              <w:rPr>
+                <w:rFonts w:cs="Arimo" w:ascii="Arimo" w:hAnsi="Arimo"/>
+                <w:sz w:val="20"/>
+                <w:szCs w:val="20"/>
+              </w:rPr>
+              <w:t xml:space="preserve">“ </w:t>
+            </w:r>
+            <w:r>
+              <w:rPr>
+                <w:rFonts w:cs="Arimo" w:ascii="Arimo" w:hAnsi="Arimo"/>
+                <w:sz w:val="20"/>
+                <w:szCs w:val="20"/>
+              </w:rPr>
+              <w:t>Tentar ser mais responsável com as atividades, realizando-as dentro do prazo e principlamente comunicação, seja pra ajuda ou qualquer outra coisa.</w:t>
+            </w:r>
+            <w:r>
+              <w:rPr>
+                <w:rFonts w:cs="Arimo" w:ascii="Arimo" w:hAnsi="Arimo"/>
+                <w:sz w:val="20"/>
+                <w:szCs w:val="20"/>
+              </w:rPr>
+              <w:t>”</w:t>
             </w:r>
           </w:p>
         </w:tc>
@@ -1525,6 +2742,97 @@
     <w:qFormat/>
     <w:rPr/>
   </w:style>
+  <w:style w:type="character" w:styleId="ListLabel1">
+    <w:name w:val="ListLabel 1"/>
+    <w:qFormat/>
+    <w:rPr>
+      <w:rFonts w:cs="Courier New"/>
+    </w:rPr>
+  </w:style>
+  <w:style w:type="character" w:styleId="ListLabel2">
+    <w:name w:val="ListLabel 2"/>
+    <w:qFormat/>
+    <w:rPr>
+      <w:rFonts w:cs="Courier New"/>
+    </w:rPr>
+  </w:style>
+  <w:style w:type="character" w:styleId="ListLabel3">
+    <w:name w:val="ListLabel 3"/>
+    <w:qFormat/>
+    <w:rPr>
+      <w:rFonts w:cs="Courier New"/>
+    </w:rPr>
+  </w:style>
+  <w:style w:type="character" w:styleId="ListLabel4">
+    <w:name w:val="ListLabel 4"/>
+    <w:qFormat/>
+    <w:rPr>
+      <w:rFonts w:cs="Symbol"/>
+    </w:rPr>
+  </w:style>
+  <w:style w:type="character" w:styleId="ListLabel5">
+    <w:name w:val="ListLabel 5"/>
+    <w:qFormat/>
+    <w:rPr>
+      <w:rFonts w:cs="Courier New"/>
+    </w:rPr>
+  </w:style>
+  <w:style w:type="character" w:styleId="ListLabel6">
+    <w:name w:val="ListLabel 6"/>
+    <w:qFormat/>
+    <w:rPr>
+      <w:rFonts w:cs="Wingdings"/>
+    </w:rPr>
+  </w:style>
+  <w:style w:type="character" w:styleId="ListLabel7">
+    <w:name w:val="ListLabel 7"/>
+    <w:qFormat/>
+    <w:rPr>
+      <w:rFonts w:cs="Symbol"/>
+    </w:rPr>
+  </w:style>
+  <w:style w:type="character" w:styleId="ListLabel8">
+    <w:name w:val="ListLabel 8"/>
+    <w:qFormat/>
+    <w:rPr>
+      <w:rFonts w:cs="Courier New"/>
+    </w:rPr>
+  </w:style>
+  <w:style w:type="character" w:styleId="ListLabel9">
+    <w:name w:val="ListLabel 9"/>
+    <w:qFormat/>
+    <w:rPr>
+      <w:rFonts w:cs="Wingdings"/>
+    </w:rPr>
+  </w:style>
+  <w:style w:type="character" w:styleId="ListLabel10">
+    <w:name w:val="ListLabel 10"/>
+    <w:qFormat/>
+    <w:rPr>
+      <w:rFonts w:cs="Symbol"/>
+    </w:rPr>
+  </w:style>
+  <w:style w:type="character" w:styleId="ListLabel11">
+    <w:name w:val="ListLabel 11"/>
+    <w:qFormat/>
+    <w:rPr>
+      <w:rFonts w:cs="Courier New"/>
+    </w:rPr>
+  </w:style>
+  <w:style w:type="character" w:styleId="ListLabel12">
+    <w:name w:val="ListLabel 12"/>
+    <w:qFormat/>
+    <w:rPr>
+      <w:rFonts w:cs="Wingdings"/>
+    </w:rPr>
+  </w:style>
+  <w:style w:type="character" w:styleId="Marcas">
+    <w:name w:val="Marcas"/>
+    <w:qFormat/>
+    <w:rPr>
+      <w:rFonts w:ascii="OpenSymbol" w:hAnsi="OpenSymbol" w:eastAsia="OpenSymbol" w:cs="OpenSymbol"/>
+    </w:rPr>
+  </w:style>
   <w:style w:type="paragraph" w:styleId="Ttulo">
     <w:name w:val="Título"/>
     <w:basedOn w:val="Normal"/>
@@ -1618,6 +2926,34 @@
       <w:sz w:val="72"/>
       <w:szCs w:val="72"/>
     </w:rPr>
+  </w:style>
+  <w:style w:type="paragraph" w:styleId="ListParagraph">
+    <w:name w:val="List Paragraph"/>
+    <w:basedOn w:val="Normal"/>
+    <w:qFormat/>
+    <w:pPr>
+      <w:spacing w:before="0" w:after="160"/>
+      <w:ind w:left="720" w:right="0" w:hanging="0"/>
+      <w:contextualSpacing/>
+    </w:pPr>
+    <w:rPr>
+      <w:rFonts w:cs="Mangal"/>
+      <w:szCs w:val="20"/>
+    </w:rPr>
+  </w:style>
+  <w:style w:type="paragraph" w:styleId="Contedodatabela">
+    <w:name w:val="Conteúdo da tabela"/>
+    <w:basedOn w:val="Normal"/>
+    <w:qFormat/>
+    <w:pPr/>
+    <w:rPr/>
+  </w:style>
+  <w:style w:type="paragraph" w:styleId="Ttulodetabela">
+    <w:name w:val="Título de tabela"/>
+    <w:basedOn w:val="Contedodatabela"/>
+    <w:qFormat/>
+    <w:pPr/>
+    <w:rPr/>
   </w:style>
   <w:style w:type="table" w:default="1" w:styleId="11">
     <w:name w:val="Normal Table"/>

</xml_diff>